<commit_message>
Able to find the butter location in IDS
</commit_message>
<xml_diff>
--- a/نکات تحویل.docx
+++ b/نکات تحویل.docx
@@ -4,8 +4,111 @@
   <w:body>
     <w:p>
       <w:pPr>
+        <w:rPr>
+          <w:rtl/>
+          <w:lang w:bidi="fa-IR"/>
+        </w:rPr>
+      </w:pPr>
+      <w:r>
+        <w:rPr>
+          <w:rFonts w:hint="cs"/>
+          <w:rtl/>
+          <w:lang w:bidi="fa-IR"/>
+        </w:rPr>
+        <w:t xml:space="preserve">دقت شود که مکان ها به ترتیب </w:t>
+      </w:r>
+      <w:r>
+        <w:rPr>
+          <w:lang w:bidi="fa-IR"/>
+        </w:rPr>
+        <w:t xml:space="preserve">row </w:t>
+      </w:r>
+      <w:r>
+        <w:rPr>
+          <w:rFonts w:hint="cs"/>
+          <w:rtl/>
+          <w:lang w:bidi="fa-IR"/>
+        </w:rPr>
+        <w:t xml:space="preserve"> و </w:t>
+      </w:r>
+      <w:r>
+        <w:rPr>
+          <w:lang w:bidi="fa-IR"/>
+        </w:rPr>
+        <w:t xml:space="preserve">column </w:t>
+      </w:r>
+      <w:r>
+        <w:rPr>
+          <w:rFonts w:hint="cs"/>
+          <w:rtl/>
+          <w:lang w:bidi="fa-IR"/>
+        </w:rPr>
+        <w:t>ذخیره شده اند.</w:t>
+      </w:r>
+    </w:p>
+    <w:p>
+      <w:pPr>
+        <w:pBdr>
+          <w:top w:val="double" w:sz="6" w:space="1" w:color="auto"/>
+          <w:bottom w:val="double" w:sz="6" w:space="1" w:color="auto"/>
+        </w:pBdr>
+        <w:rPr>
+          <w:rFonts w:hint="cs"/>
+          <w:lang w:bidi="fa-IR"/>
+        </w:rPr>
+      </w:pPr>
+      <w:r>
+        <w:rPr>
+          <w:rFonts w:hint="cs"/>
+          <w:rtl/>
+          <w:lang w:bidi="fa-IR"/>
+        </w:rPr>
+        <w:t xml:space="preserve">دقت شود که پیاده سازی به این شکل انجام شده است که اگر در آن خانه ی مورد نظر کره ی دیگری هم بود وارد آن نمی شود ربات. یعنی نه تنها وارد خانه های </w:t>
+      </w:r>
+      <w:r>
+        <w:rPr>
+          <w:lang w:bidi="fa-IR"/>
+        </w:rPr>
+        <w:t>x</w:t>
+      </w:r>
+      <w:r>
+        <w:rPr>
+          <w:rFonts w:hint="cs"/>
+          <w:rtl/>
+          <w:lang w:bidi="fa-IR"/>
+        </w:rPr>
+        <w:t xml:space="preserve"> دار نمی شود، بلکه وارد خانه هایی که کره </w:t>
+      </w:r>
+      <w:r>
+        <w:rPr>
+          <w:rFonts w:hint="cs"/>
+          <w:rtl/>
+          <w:lang w:bidi="fa-IR"/>
+        </w:rPr>
+        <w:t xml:space="preserve">ی دیگری </w:t>
+      </w:r>
+      <w:r>
+        <w:rPr>
+          <w:rFonts w:hint="cs"/>
+          <w:rtl/>
+          <w:lang w:bidi="fa-IR"/>
+        </w:rPr>
+        <w:t>هم هست نمی شود</w:t>
+      </w:r>
+      <w:r>
+        <w:rPr>
+          <w:rFonts w:hint="cs"/>
+          <w:rtl/>
+          <w:lang w:bidi="fa-IR"/>
+        </w:rPr>
+        <w:t>.</w:t>
+      </w:r>
+    </w:p>
+    <w:p>
+      <w:pPr>
         <w:pBdr>
           <w:bottom w:val="double" w:sz="6" w:space="1" w:color="auto"/>
+          <w:between w:val="double" w:sz="6" w:space="1" w:color="auto"/>
         </w:pBdr>
         <w:rPr>
           <w:rtl/>
@@ -18,35 +121,15 @@
           <w:rtl/>
           <w:lang w:bidi="fa-IR"/>
         </w:rPr>
-        <w:t xml:space="preserve">دقت شود که مکان ها به ترتیب </w:t>
-      </w:r>
-      <w:r>
-        <w:rPr>
-          <w:lang w:bidi="fa-IR"/>
-        </w:rPr>
-        <w:t xml:space="preserve">row </w:t>
-      </w:r>
-      <w:r>
-        <w:rPr>
-          <w:rFonts w:hint="cs"/>
-          <w:rtl/>
-          <w:lang w:bidi="fa-IR"/>
-        </w:rPr>
-        <w:t xml:space="preserve"> و </w:t>
-      </w:r>
-      <w:r>
-        <w:rPr>
-          <w:lang w:bidi="fa-IR"/>
-        </w:rPr>
-        <w:t xml:space="preserve">column </w:t>
-      </w:r>
-      <w:r>
-        <w:rPr>
-          <w:rFonts w:hint="cs"/>
-          <w:rtl/>
-          <w:lang w:bidi="fa-IR"/>
-        </w:rPr>
-        <w:t>ذخیره شده اند.</w:t>
+        <w:t xml:space="preserve">از تی ای پرسیدم گفت که کا کارا باید با سرچ انجام بشه، به همین دلیل </w:t>
+      </w:r>
+      <w:r>
+        <w:rPr>
+          <w:rFonts w:hint="cs"/>
+          <w:rtl/>
+          <w:lang w:bidi="fa-IR"/>
+        </w:rPr>
+        <w:t>اول با اون الگوریتمی که گفته کره رو پیدا می کنم و در مرحله ی بعد، با همون الگوریتمی که گفته کره رو می برم به مقصدش.</w:t>
       </w:r>
     </w:p>
     <w:p>

</xml_diff>